<commit_message>
Revert to Microsoft download.file mode
</commit_message>
<xml_diff>
--- a/vicgaming.docx
+++ b/vicgaming.docx
@@ -115,7 +115,7 @@
       <w:r>
         <w:drawing>
           <wp:inline>
-            <wp:extent cx="5334000" cy="4267200"/>
+            <wp:extent cx="4620126" cy="3696101"/>
             <wp:effectExtent b="0" l="0" r="0" t="0"/>
             <wp:docPr descr="" title="" id="23" name="Picture"/>
             <a:graphic>
@@ -136,7 +136,7 @@
                   <pic:spPr bwMode="auto">
                     <a:xfrm>
                       <a:off x="0" y="0"/>
-                      <a:ext cx="5334000" cy="4267200"/>
+                      <a:ext cx="4620126" cy="3696101"/>
                     </a:xfrm>
                     <a:prstGeom prst="rect">
                       <a:avLst/>
@@ -190,7 +190,7 @@
       <w:r>
         <w:drawing>
           <wp:inline>
-            <wp:extent cx="5334000" cy="4267200"/>
+            <wp:extent cx="4620126" cy="3696101"/>
             <wp:effectExtent b="0" l="0" r="0" t="0"/>
             <wp:docPr descr="" title="" id="26" name="Picture"/>
             <a:graphic>
@@ -211,7 +211,7 @@
                   <pic:spPr bwMode="auto">
                     <a:xfrm>
                       <a:off x="0" y="0"/>
-                      <a:ext cx="5334000" cy="4267200"/>
+                      <a:ext cx="4620126" cy="3696101"/>
                     </a:xfrm>
                     <a:prstGeom prst="rect">
                       <a:avLst/>
@@ -245,7 +245,7 @@
       <w:r>
         <w:drawing>
           <wp:inline>
-            <wp:extent cx="5334000" cy="4267200"/>
+            <wp:extent cx="4620126" cy="3696101"/>
             <wp:effectExtent b="0" l="0" r="0" t="0"/>
             <wp:docPr descr="" title="" id="29" name="Picture"/>
             <a:graphic>
@@ -266,7 +266,7 @@
                   <pic:spPr bwMode="auto">
                     <a:xfrm>
                       <a:off x="0" y="0"/>
-                      <a:ext cx="5334000" cy="4267200"/>
+                      <a:ext cx="4620126" cy="3696101"/>
                     </a:xfrm>
                     <a:prstGeom prst="rect">
                       <a:avLst/>
@@ -293,7 +293,7 @@
         <w:rPr>
           <w:rStyle w:val="VerbatimChar"/>
         </w:rPr>
-        <w:t xml:space="preserve">Warning: Removed 83 rows containing missing values or values outside the scale range</w:t>
+        <w:t xml:space="preserve">Warning: Removed 73 rows containing missing values or values outside the scale range</w:t>
       </w:r>
       <w:r>
         <w:br/>
@@ -332,7 +332,7 @@
       <w:r>
         <w:drawing>
           <wp:inline>
-            <wp:extent cx="5334000" cy="4267200"/>
+            <wp:extent cx="4620126" cy="3696101"/>
             <wp:effectExtent b="0" l="0" r="0" t="0"/>
             <wp:docPr descr="" title="" id="32" name="Picture"/>
             <a:graphic>
@@ -353,7 +353,7 @@
                   <pic:spPr bwMode="auto">
                     <a:xfrm>
                       <a:off x="0" y="0"/>
-                      <a:ext cx="5334000" cy="4267200"/>
+                      <a:ext cx="4620126" cy="3696101"/>
                     </a:xfrm>
                     <a:prstGeom prst="rect">
                       <a:avLst/>
@@ -416,7 +416,7 @@
       <w:r>
         <w:drawing>
           <wp:inline>
-            <wp:extent cx="5334000" cy="4267200"/>
+            <wp:extent cx="4620126" cy="3696101"/>
             <wp:effectExtent b="0" l="0" r="0" t="0"/>
             <wp:docPr descr="" title="" id="35" name="Picture"/>
             <a:graphic>
@@ -437,7 +437,7 @@
                   <pic:spPr bwMode="auto">
                     <a:xfrm>
                       <a:off x="0" y="0"/>
-                      <a:ext cx="5334000" cy="4267200"/>
+                      <a:ext cx="4620126" cy="3696101"/>
                     </a:xfrm>
                     <a:prstGeom prst="rect">
                       <a:avLst/>
@@ -610,7 +610,7 @@
       <w:r>
         <w:drawing>
           <wp:inline>
-            <wp:extent cx="5334000" cy="4267200"/>
+            <wp:extent cx="4620126" cy="3696101"/>
             <wp:effectExtent b="0" l="0" r="0" t="0"/>
             <wp:docPr descr="" title="" id="38" name="Picture"/>
             <a:graphic>
@@ -631,7 +631,7 @@
                   <pic:spPr bwMode="auto">
                     <a:xfrm>
                       <a:off x="0" y="0"/>
-                      <a:ext cx="5334000" cy="4267200"/>
+                      <a:ext cx="4620126" cy="3696101"/>
                     </a:xfrm>
                     <a:prstGeom prst="rect">
                       <a:avLst/>

</xml_diff>